<commit_message>
work on report writing in Rmarkdown an uploading new data for 2024 estimates
</commit_message>
<xml_diff>
--- a/markdown/Methods Section SC Weight and Mortality.docx
+++ b/markdown/Methods Section SC Weight and Mortality.docx
@@ -1724,21 +1724,7 @@
         <w:rPr>
           <w:rFonts w:eastAsiaTheme="minorEastAsia"/>
         </w:rPr>
-        <w:t xml:space="preserve"> is </w:t>
-      </w:r>
-      <w:proofErr w:type="gramStart"/>
-      <w:r>
-        <w:rPr>
-          <w:rFonts w:eastAsiaTheme="minorEastAsia"/>
-        </w:rPr>
-        <w:t>annual mean</w:t>
-      </w:r>
-      <w:proofErr w:type="gramEnd"/>
-      <w:r>
-        <w:rPr>
-          <w:rFonts w:eastAsiaTheme="minorEastAsia"/>
-        </w:rPr>
-        <w:t xml:space="preserve"> weight of sampled black or yelloweye rockfish by user in CFMU </w:t>
+        <w:t xml:space="preserve"> is annual mean weight of sampled black or yelloweye rockfish by user in CFMU </w:t>
       </w:r>
       <w:r>
         <w:rPr>
@@ -5038,6 +5024,16 @@
     <w:basedOn w:val="DefaultParagraphFont"/>
     <w:rsid w:val="00623FDD"/>
   </w:style>
+  <w:style w:type="paragraph" w:styleId="Revision">
+    <w:name w:val="Revision"/>
+    <w:hidden/>
+    <w:uiPriority w:val="99"/>
+    <w:semiHidden/>
+    <w:rsid w:val="00170142"/>
+    <w:pPr>
+      <w:spacing w:after="0" w:line="240" w:lineRule="auto"/>
+    </w:pPr>
+  </w:style>
 </w:styles>
 </file>
 

</xml_diff>